<commit_message>
Adding sources for PDFs
</commit_message>
<xml_diff>
--- a/debian/Raspberry-Pi-APRS-Tracker.docx
+++ b/debian/Raspberry-Pi-APRS-Tracker.docx
@@ -50,22 +50,45 @@
       </w:r>
     </w:p>
     <w:p>
-      <w:r>
+      <w:pPr>
+        <w:rPr>
+          <w:b/>
+        </w:rPr>
+      </w:pPr>
+      <w:r>
+        <w:rPr>
+          <w:b/>
+        </w:rPr>
         <w:t xml:space="preserve">First install Dire Wolf as detailed in </w:t>
       </w:r>
       <w:r>
+        <w:rPr>
+          <w:b/>
+        </w:rPr>
         <w:t xml:space="preserve">the other Raspberry Pi </w:t>
       </w:r>
       <w:r>
+        <w:rPr>
+          <w:b/>
+        </w:rPr>
         <w:t xml:space="preserve">APRS </w:t>
       </w:r>
       <w:r>
+        <w:rPr>
+          <w:b/>
+        </w:rPr>
         <w:t xml:space="preserve">document and make sure it is working properly before </w:t>
       </w:r>
       <w:r>
+        <w:rPr>
+          <w:b/>
+        </w:rPr>
         <w:t>enabling</w:t>
       </w:r>
       <w:r>
+        <w:rPr>
+          <w:b/>
+        </w:rPr>
         <w:t xml:space="preserve"> this additional feature.</w:t>
       </w:r>
     </w:p>

</xml_diff>